<commit_message>
Last version with project references
</commit_message>
<xml_diff>
--- a/TCC - BI Master - Monica Brandão.docx
+++ b/TCC - BI Master - Monica Brandão.docx
@@ -348,9 +348,8 @@
           <w:sz w:val="24"/>
           <w:szCs w:val="24"/>
         </w:rPr>
-        <w:t xml:space="preserve">para </w:t>
-      </w:r>
-      <w:proofErr w:type="gramStart"/>
+        <w:t>para a</w:t>
+      </w:r>
       <w:r>
         <w:rPr>
           <w:rFonts w:ascii="Tahoma" w:eastAsia="Tahoma" w:hAnsi="Tahoma" w:cs="Tahoma"/>
@@ -360,30 +359,7 @@
           <w:sz w:val="24"/>
           <w:szCs w:val="24"/>
         </w:rPr>
-        <w:t>a</w:t>
-      </w:r>
-      <w:r>
-        <w:rPr>
-          <w:rFonts w:ascii="Tahoma" w:eastAsia="Tahoma" w:hAnsi="Tahoma" w:cs="Tahoma"/>
-          <w:b/>
-          <w:i/>
-          <w:color w:val="000000"/>
-          <w:sz w:val="24"/>
-          <w:szCs w:val="24"/>
-        </w:rPr>
-        <w:t xml:space="preserve">  obtenção</w:t>
-      </w:r>
-      <w:proofErr w:type="gramEnd"/>
-      <w:r>
-        <w:rPr>
-          <w:rFonts w:ascii="Tahoma" w:eastAsia="Tahoma" w:hAnsi="Tahoma" w:cs="Tahoma"/>
-          <w:b/>
-          <w:i/>
-          <w:color w:val="000000"/>
-          <w:sz w:val="24"/>
-          <w:szCs w:val="24"/>
-        </w:rPr>
-        <w:t xml:space="preserve"> do título de Especialização  em Business </w:t>
+        <w:t xml:space="preserve">  obtenção do título de Especialização  em Business </w:t>
       </w:r>
       <w:proofErr w:type="spellStart"/>
       <w:r>
@@ -2554,27 +2530,7 @@
           <w:szCs w:val="24"/>
           <w:lang w:val="en-US"/>
         </w:rPr>
-        <w:t xml:space="preserve">The </w:t>
-      </w:r>
-      <w:proofErr w:type="gramStart"/>
-      <w:r>
-        <w:rPr>
-          <w:rFonts w:ascii="Times New Roman" w:hAnsi="Times New Roman" w:cs="Times New Roman"/>
-          <w:sz w:val="24"/>
-          <w:szCs w:val="24"/>
-          <w:lang w:val="en-US"/>
-        </w:rPr>
-        <w:t>ultimate goal</w:t>
-      </w:r>
-      <w:proofErr w:type="gramEnd"/>
-      <w:r>
-        <w:rPr>
-          <w:rFonts w:ascii="Times New Roman" w:hAnsi="Times New Roman" w:cs="Times New Roman"/>
-          <w:sz w:val="24"/>
-          <w:szCs w:val="24"/>
-          <w:lang w:val="en-US"/>
-        </w:rPr>
-        <w:t xml:space="preserve"> of NLP is to read, decipher, understand and make sense of human languages ​​in a way that is valuable.</w:t>
+        <w:t>The ultimate goal of NLP is to read, decipher, understand and make sense of human languages ​​in a way that is valuable.</w:t>
       </w:r>
     </w:p>
     <w:p>
@@ -3978,7 +3934,7 @@
     </w:p>
     <w:p>
       <w:pPr>
-        <w:ind w:left="708"/>
+        <w:ind w:left="708" w:firstLine="708"/>
         <w:jc w:val="both"/>
         <w:rPr>
           <w:rFonts w:ascii="Times New Roman" w:hAnsi="Times New Roman" w:cs="Times New Roman"/>
@@ -3986,17 +3942,54 @@
           <w:szCs w:val="24"/>
         </w:rPr>
       </w:pPr>
-    </w:p>
-    <w:p>
-      <w:pPr>
-        <w:ind w:left="708"/>
-        <w:jc w:val="both"/>
-        <w:rPr>
-          <w:rFonts w:ascii="Times New Roman" w:hAnsi="Times New Roman" w:cs="Times New Roman"/>
-          <w:sz w:val="24"/>
-          <w:szCs w:val="24"/>
-        </w:rPr>
-      </w:pPr>
+      <w:r>
+        <w:rPr>
+          <w:rFonts w:ascii="Times New Roman" w:hAnsi="Times New Roman" w:cs="Times New Roman"/>
+          <w:sz w:val="24"/>
+          <w:szCs w:val="24"/>
+        </w:rPr>
+        <w:t>8</w:t>
+      </w:r>
+      <w:r>
+        <w:rPr>
+          <w:rFonts w:ascii="Times New Roman" w:hAnsi="Times New Roman" w:cs="Times New Roman"/>
+          <w:sz w:val="24"/>
+          <w:szCs w:val="24"/>
+        </w:rPr>
+        <w:t xml:space="preserve">. </w:t>
+      </w:r>
+      <w:r>
+        <w:rPr>
+          <w:rFonts w:ascii="Times New Roman" w:hAnsi="Times New Roman" w:cs="Times New Roman"/>
+          <w:sz w:val="24"/>
+          <w:szCs w:val="24"/>
+        </w:rPr>
+        <w:t>Referência do Projeto ..............</w:t>
+      </w:r>
+      <w:r>
+        <w:rPr>
+          <w:rFonts w:ascii="Times New Roman" w:hAnsi="Times New Roman" w:cs="Times New Roman"/>
+          <w:sz w:val="24"/>
+          <w:szCs w:val="24"/>
+        </w:rPr>
+        <w:t>..........................</w:t>
+      </w:r>
+      <w:r>
+        <w:rPr>
+          <w:rFonts w:ascii="Times New Roman" w:hAnsi="Times New Roman" w:cs="Times New Roman"/>
+          <w:sz w:val="24"/>
+          <w:szCs w:val="24"/>
+        </w:rPr>
+        <w:t>.....................</w:t>
+      </w:r>
+      <w:r>
+        <w:rPr>
+          <w:rFonts w:ascii="Times New Roman" w:hAnsi="Times New Roman" w:cs="Times New Roman"/>
+          <w:sz w:val="24"/>
+          <w:szCs w:val="24"/>
+        </w:rPr>
+        <w:t>.......28</w:t>
+      </w:r>
     </w:p>
     <w:p>
       <w:pPr>
@@ -5846,73 +5839,15 @@
           <w:sz w:val="24"/>
           <w:szCs w:val="24"/>
         </w:rPr>
-        <w:t>sugerindo pacientes elegíveis</w:t>
-      </w:r>
-      <w:r>
-        <w:rPr>
-          <w:rFonts w:ascii="Times New Roman" w:hAnsi="Times New Roman" w:cs="Times New Roman"/>
-          <w:sz w:val="24"/>
-          <w:szCs w:val="24"/>
-        </w:rPr>
-        <w:t xml:space="preserve">, </w:t>
-      </w:r>
-      <w:r>
-        <w:rPr>
-          <w:rFonts w:ascii="Times New Roman" w:hAnsi="Times New Roman" w:cs="Times New Roman"/>
-          <w:sz w:val="24"/>
-          <w:szCs w:val="24"/>
-        </w:rPr>
-        <w:t>através d</w:t>
-      </w:r>
-      <w:r>
-        <w:rPr>
-          <w:rFonts w:ascii="Times New Roman" w:hAnsi="Times New Roman" w:cs="Times New Roman"/>
-          <w:sz w:val="24"/>
-          <w:szCs w:val="24"/>
-        </w:rPr>
-        <w:t xml:space="preserve">a Inteligência </w:t>
-      </w:r>
-      <w:proofErr w:type="gramStart"/>
-      <w:r>
-        <w:rPr>
-          <w:rFonts w:ascii="Times New Roman" w:hAnsi="Times New Roman" w:cs="Times New Roman"/>
-          <w:sz w:val="24"/>
-          <w:szCs w:val="24"/>
-        </w:rPr>
-        <w:t>Artificial</w:t>
-      </w:r>
-      <w:r>
-        <w:rPr>
-          <w:rFonts w:ascii="Times New Roman" w:hAnsi="Times New Roman" w:cs="Times New Roman"/>
-          <w:sz w:val="24"/>
-          <w:szCs w:val="24"/>
-        </w:rPr>
-        <w:t>,</w:t>
-      </w:r>
-      <w:r>
-        <w:rPr>
-          <w:rFonts w:ascii="Times New Roman" w:hAnsi="Times New Roman" w:cs="Times New Roman"/>
-          <w:sz w:val="24"/>
-          <w:szCs w:val="24"/>
-        </w:rPr>
-        <w:t xml:space="preserve"> </w:t>
-      </w:r>
-      <w:r>
-        <w:rPr>
-          <w:rFonts w:ascii="Times New Roman" w:hAnsi="Times New Roman" w:cs="Times New Roman"/>
-          <w:sz w:val="24"/>
-          <w:szCs w:val="24"/>
-        </w:rPr>
-        <w:t xml:space="preserve"> elencando</w:t>
-      </w:r>
-      <w:proofErr w:type="gramEnd"/>
-      <w:r>
-        <w:rPr>
-          <w:rFonts w:ascii="Times New Roman" w:hAnsi="Times New Roman" w:cs="Times New Roman"/>
-          <w:sz w:val="24"/>
-          <w:szCs w:val="24"/>
-        </w:rPr>
-        <w:t xml:space="preserve"> </w:t>
+        <w:t xml:space="preserve">sugerindo pacientes elegíveis, </w:t>
+      </w:r>
+      <w:r>
+        <w:rPr>
+          <w:rFonts w:ascii="Times New Roman" w:hAnsi="Times New Roman" w:cs="Times New Roman"/>
+          <w:sz w:val="24"/>
+          <w:szCs w:val="24"/>
+        </w:rPr>
+        <w:t xml:space="preserve">através da Inteligência Artificial,  elencando </w:t>
       </w:r>
       <w:r>
         <w:rPr>
@@ -5988,25 +5923,7 @@
           <w:sz w:val="24"/>
           <w:szCs w:val="24"/>
         </w:rPr>
-        <w:t xml:space="preserve"> </w:t>
-      </w:r>
-      <w:proofErr w:type="gramStart"/>
-      <w:r>
-        <w:rPr>
-          <w:rFonts w:ascii="Times New Roman" w:hAnsi="Times New Roman" w:cs="Times New Roman"/>
-          <w:sz w:val="24"/>
-          <w:szCs w:val="24"/>
-        </w:rPr>
-        <w:t>tem</w:t>
-      </w:r>
-      <w:proofErr w:type="gramEnd"/>
-      <w:r>
-        <w:rPr>
-          <w:rFonts w:ascii="Times New Roman" w:hAnsi="Times New Roman" w:cs="Times New Roman"/>
-          <w:sz w:val="24"/>
-          <w:szCs w:val="24"/>
-        </w:rPr>
-        <w:t xml:space="preserve"> sido solucionados</w:t>
+        <w:t xml:space="preserve"> tem sido solucionados</w:t>
       </w:r>
       <w:r>
         <w:rPr>
@@ -10890,33 +10807,15 @@
           <w:sz w:val="24"/>
           <w:szCs w:val="24"/>
         </w:rPr>
-        <w:t xml:space="preserve"> é um peso frequentemente usado na recuperação de informações e mineração de texto. Esse peso é uma medida estatística usada para avaliar a importância de uma palavra para um documento em uma coleção ou corpus. A importância aumenta proporcionalmente ao número de vezes que uma palavra aparece no documento, mas é compensada pela frequência da palavra no </w:t>
-      </w:r>
-      <w:proofErr w:type="gramStart"/>
-      <w:r>
-        <w:rPr>
-          <w:rFonts w:ascii="Times New Roman" w:hAnsi="Times New Roman" w:cs="Times New Roman"/>
-          <w:sz w:val="24"/>
-          <w:szCs w:val="24"/>
-        </w:rPr>
-        <w:t>corpus</w:t>
-      </w:r>
-      <w:r>
-        <w:rPr>
-          <w:rFonts w:ascii="Times New Roman" w:hAnsi="Times New Roman" w:cs="Times New Roman"/>
-          <w:sz w:val="24"/>
-          <w:szCs w:val="24"/>
-        </w:rPr>
-        <w:t>[</w:t>
-      </w:r>
-      <w:proofErr w:type="gramEnd"/>
-      <w:r>
-        <w:rPr>
-          <w:rFonts w:ascii="Times New Roman" w:hAnsi="Times New Roman" w:cs="Times New Roman"/>
-          <w:sz w:val="24"/>
-          <w:szCs w:val="24"/>
-        </w:rPr>
-        <w:t>8].</w:t>
+        <w:t xml:space="preserve"> é um peso frequentemente usado na recuperação de informações e mineração de texto. Esse peso é uma medida estatística usada para avaliar a importância de uma palavra para um documento em uma coleção ou corpus. A importância aumenta proporcionalmente ao número de vezes que uma palavra aparece no documento, mas é compensada pela frequência da palavra no corpus</w:t>
+      </w:r>
+      <w:r>
+        <w:rPr>
+          <w:rFonts w:ascii="Times New Roman" w:hAnsi="Times New Roman" w:cs="Times New Roman"/>
+          <w:sz w:val="24"/>
+          <w:szCs w:val="24"/>
+        </w:rPr>
+        <w:t>[8].</w:t>
       </w:r>
     </w:p>
     <w:p>
@@ -15363,8 +15262,6 @@
         </w:rPr>
         <w:t>pode atender melhor ao processo de recrutamento descrito neste trabalho.</w:t>
       </w:r>
-      <w:bookmarkStart w:id="4" w:name="_GoBack"/>
-      <w:bookmarkEnd w:id="4"/>
     </w:p>
     <w:p>
       <w:pPr>
@@ -16060,31 +15957,7 @@
           <w:szCs w:val="24"/>
           <w:lang w:val="en-US"/>
         </w:rPr>
-        <w:t xml:space="preserve">Study of TQ-F3083 Capsules in Subjects </w:t>
-      </w:r>
-      <w:proofErr w:type="gramStart"/>
-      <w:r>
-        <w:rPr>
-          <w:rFonts w:ascii="Times New Roman" w:hAnsi="Times New Roman" w:cs="Times New Roman"/>
-          <w:b/>
-          <w:bCs/>
-          <w:sz w:val="24"/>
-          <w:szCs w:val="24"/>
-          <w:lang w:val="en-US"/>
-        </w:rPr>
-        <w:t>With</w:t>
-      </w:r>
-      <w:proofErr w:type="gramEnd"/>
-      <w:r>
-        <w:rPr>
-          <w:rFonts w:ascii="Times New Roman" w:hAnsi="Times New Roman" w:cs="Times New Roman"/>
-          <w:b/>
-          <w:bCs/>
-          <w:sz w:val="24"/>
-          <w:szCs w:val="24"/>
-          <w:lang w:val="en-US"/>
-        </w:rPr>
-        <w:t xml:space="preserve"> Type 2 Diabetes Mellitus</w:t>
+        <w:t>Study of TQ-F3083 Capsules in Subjects With Type 2 Diabetes Mellitus</w:t>
       </w:r>
       <w:r>
         <w:rPr>
@@ -16348,35 +16221,7 @@
           <w:shd w:val="clear" w:color="auto" w:fill="FFFFFF"/>
           <w:lang w:val="en-US"/>
         </w:rPr>
-        <w:t>NCT</w:t>
-      </w:r>
-      <w:proofErr w:type="gramStart"/>
-      <w:r>
-        <w:rPr>
-          <w:rFonts w:ascii="Times New Roman" w:hAnsi="Times New Roman" w:cs="Times New Roman"/>
-          <w:b/>
-          <w:bCs/>
-          <w:color w:val="000000"/>
-          <w:sz w:val="20"/>
-          <w:szCs w:val="20"/>
-          <w:shd w:val="clear" w:color="auto" w:fill="FFFFFF"/>
-          <w:lang w:val="en-US"/>
-        </w:rPr>
-        <w:t>04228484  -</w:t>
-      </w:r>
-      <w:proofErr w:type="gramEnd"/>
-      <w:r>
-        <w:rPr>
-          <w:rFonts w:ascii="Times New Roman" w:hAnsi="Times New Roman" w:cs="Times New Roman"/>
-          <w:b/>
-          <w:bCs/>
-          <w:color w:val="000000"/>
-          <w:sz w:val="20"/>
-          <w:szCs w:val="20"/>
-          <w:shd w:val="clear" w:color="auto" w:fill="FFFFFF"/>
-          <w:lang w:val="en-US"/>
-        </w:rPr>
-        <w:t xml:space="preserve"> </w:t>
+        <w:t xml:space="preserve">NCT04228484  - </w:t>
       </w:r>
       <w:r>
         <w:rPr>
@@ -16426,11 +16271,12 @@
     <w:p>
       <w:pPr>
         <w:pStyle w:val="PargrafodaLista"/>
-        <w:ind w:left="1080"/>
-        <w:rPr>
-          <w:rFonts w:ascii="Times New Roman" w:hAnsi="Times New Roman" w:cs="Times New Roman"/>
-          <w:sz w:val="24"/>
-          <w:szCs w:val="24"/>
+        <w:spacing w:line="240" w:lineRule="auto"/>
+        <w:ind w:left="1077"/>
+        <w:rPr>
+          <w:rFonts w:ascii="Times New Roman" w:hAnsi="Times New Roman" w:cs="Times New Roman"/>
+          <w:sz w:val="20"/>
+          <w:szCs w:val="20"/>
           <w:lang w:val="en-US"/>
         </w:rPr>
       </w:pPr>
@@ -16449,10 +16295,212 @@
     </w:p>
     <w:p>
       <w:pPr>
-        <w:pStyle w:val="PargrafodaLista"/>
-        <w:ind w:left="1080"/>
+        <w:ind w:firstLine="708"/>
         <w:jc w:val="both"/>
         <w:rPr>
+          <w:rFonts w:ascii="Times New Roman" w:hAnsi="Times New Roman" w:cs="Times New Roman"/>
+          <w:b/>
+          <w:bCs/>
+          <w:sz w:val="24"/>
+          <w:szCs w:val="24"/>
+          <w:lang w:val="en-US"/>
+        </w:rPr>
+      </w:pPr>
+      <w:r>
+        <w:rPr>
+          <w:rFonts w:ascii="Times New Roman" w:hAnsi="Times New Roman" w:cs="Times New Roman"/>
+          <w:b/>
+          <w:bCs/>
+          <w:sz w:val="24"/>
+          <w:szCs w:val="24"/>
+        </w:rPr>
+        <w:t xml:space="preserve">      </w:t>
+      </w:r>
+      <w:r>
+        <w:rPr>
+          <w:rFonts w:ascii="Times New Roman" w:hAnsi="Times New Roman" w:cs="Times New Roman"/>
+          <w:b/>
+          <w:bCs/>
+          <w:sz w:val="24"/>
+          <w:szCs w:val="24"/>
+          <w:lang w:val="en-US"/>
+        </w:rPr>
+        <w:t>8</w:t>
+      </w:r>
+      <w:r>
+        <w:rPr>
+          <w:rFonts w:ascii="Times New Roman" w:hAnsi="Times New Roman" w:cs="Times New Roman"/>
+          <w:b/>
+          <w:bCs/>
+          <w:sz w:val="24"/>
+          <w:szCs w:val="24"/>
+          <w:lang w:val="en-US"/>
+        </w:rPr>
+        <w:t xml:space="preserve">. </w:t>
+      </w:r>
+      <w:r>
+        <w:rPr>
+          <w:rFonts w:ascii="Times New Roman" w:hAnsi="Times New Roman" w:cs="Times New Roman"/>
+          <w:b/>
+          <w:bCs/>
+          <w:sz w:val="24"/>
+          <w:szCs w:val="24"/>
+          <w:lang w:val="en-US"/>
+        </w:rPr>
+        <w:t xml:space="preserve">REFERÊNCIA </w:t>
+      </w:r>
+      <w:bookmarkStart w:id="4" w:name="_GoBack"/>
+      <w:bookmarkEnd w:id="4"/>
+      <w:r>
+        <w:rPr>
+          <w:rFonts w:ascii="Times New Roman" w:hAnsi="Times New Roman" w:cs="Times New Roman"/>
+          <w:b/>
+          <w:bCs/>
+          <w:sz w:val="24"/>
+          <w:szCs w:val="24"/>
+          <w:lang w:val="en-US"/>
+        </w:rPr>
+        <w:t>DO PROJETO</w:t>
+      </w:r>
+    </w:p>
+    <w:p>
+      <w:pPr>
+        <w:ind w:left="1080" w:firstLine="336"/>
+        <w:rPr>
+          <w:rFonts w:ascii="Times New Roman" w:hAnsi="Times New Roman" w:cs="Times New Roman"/>
+          <w:sz w:val="24"/>
+          <w:szCs w:val="24"/>
+        </w:rPr>
+      </w:pPr>
+      <w:r>
+        <w:rPr>
+          <w:rFonts w:ascii="Times New Roman" w:hAnsi="Times New Roman" w:cs="Times New Roman"/>
+          <w:sz w:val="24"/>
+          <w:szCs w:val="24"/>
+        </w:rPr>
+        <w:t xml:space="preserve">O </w:t>
+      </w:r>
+      <w:proofErr w:type="spellStart"/>
+      <w:r>
+        <w:rPr>
+          <w:rFonts w:ascii="Times New Roman" w:hAnsi="Times New Roman" w:cs="Times New Roman"/>
+          <w:sz w:val="24"/>
+          <w:szCs w:val="24"/>
+        </w:rPr>
+        <w:t>Trabalho</w:t>
+      </w:r>
+      <w:proofErr w:type="spellEnd"/>
+      <w:r>
+        <w:rPr>
+          <w:rFonts w:ascii="Times New Roman" w:hAnsi="Times New Roman" w:cs="Times New Roman"/>
+          <w:sz w:val="24"/>
+          <w:szCs w:val="24"/>
+        </w:rPr>
+        <w:t xml:space="preserve"> de </w:t>
+      </w:r>
+      <w:proofErr w:type="spellStart"/>
+      <w:r>
+        <w:rPr>
+          <w:rFonts w:ascii="Times New Roman" w:hAnsi="Times New Roman" w:cs="Times New Roman"/>
+          <w:sz w:val="24"/>
+          <w:szCs w:val="24"/>
+        </w:rPr>
+        <w:t>conclusão</w:t>
+      </w:r>
+      <w:proofErr w:type="spellEnd"/>
+      <w:r>
+        <w:rPr>
+          <w:rFonts w:ascii="Times New Roman" w:hAnsi="Times New Roman" w:cs="Times New Roman"/>
+          <w:sz w:val="24"/>
+          <w:szCs w:val="24"/>
+        </w:rPr>
+        <w:t xml:space="preserve"> do </w:t>
+      </w:r>
+      <w:proofErr w:type="spellStart"/>
+      <w:r>
+        <w:rPr>
+          <w:rFonts w:ascii="Times New Roman" w:hAnsi="Times New Roman" w:cs="Times New Roman"/>
+          <w:sz w:val="24"/>
+          <w:szCs w:val="24"/>
+        </w:rPr>
+        <w:t>curso</w:t>
+      </w:r>
+      <w:proofErr w:type="spellEnd"/>
+      <w:r>
+        <w:rPr>
+          <w:rFonts w:ascii="Times New Roman" w:hAnsi="Times New Roman" w:cs="Times New Roman"/>
+          <w:sz w:val="24"/>
+          <w:szCs w:val="24"/>
+        </w:rPr>
+        <w:t xml:space="preserve"> (TCC) e a </w:t>
+      </w:r>
+      <w:proofErr w:type="spellStart"/>
+      <w:r>
+        <w:rPr>
+          <w:rFonts w:ascii="Times New Roman" w:hAnsi="Times New Roman" w:cs="Times New Roman"/>
+          <w:sz w:val="24"/>
+          <w:szCs w:val="24"/>
+        </w:rPr>
+        <w:t>Proof</w:t>
+      </w:r>
+      <w:proofErr w:type="spellEnd"/>
+      <w:r>
+        <w:rPr>
+          <w:rFonts w:ascii="Times New Roman" w:hAnsi="Times New Roman" w:cs="Times New Roman"/>
+          <w:sz w:val="24"/>
+          <w:szCs w:val="24"/>
+        </w:rPr>
+        <w:t xml:space="preserve"> </w:t>
+      </w:r>
+      <w:proofErr w:type="spellStart"/>
+      <w:r>
+        <w:rPr>
+          <w:rFonts w:ascii="Times New Roman" w:hAnsi="Times New Roman" w:cs="Times New Roman"/>
+          <w:sz w:val="24"/>
+          <w:szCs w:val="24"/>
+        </w:rPr>
+        <w:t>of</w:t>
+      </w:r>
+      <w:proofErr w:type="spellEnd"/>
+      <w:r>
+        <w:rPr>
+          <w:rFonts w:ascii="Times New Roman" w:hAnsi="Times New Roman" w:cs="Times New Roman"/>
+          <w:sz w:val="24"/>
+          <w:szCs w:val="24"/>
+        </w:rPr>
+        <w:t xml:space="preserve"> </w:t>
+      </w:r>
+      <w:proofErr w:type="spellStart"/>
+      <w:r>
+        <w:rPr>
+          <w:rFonts w:ascii="Times New Roman" w:hAnsi="Times New Roman" w:cs="Times New Roman"/>
+          <w:sz w:val="24"/>
+          <w:szCs w:val="24"/>
+        </w:rPr>
+        <w:t>Concept</w:t>
+      </w:r>
+      <w:proofErr w:type="spellEnd"/>
+      <w:r>
+        <w:rPr>
+          <w:rFonts w:ascii="Times New Roman" w:hAnsi="Times New Roman" w:cs="Times New Roman"/>
+          <w:sz w:val="24"/>
+          <w:szCs w:val="24"/>
+        </w:rPr>
+        <w:t xml:space="preserve"> (POC) se encontram presentes no repositório</w:t>
+      </w:r>
+      <w:r>
+        <w:rPr>
+          <w:rFonts w:ascii="Times New Roman" w:hAnsi="Times New Roman" w:cs="Times New Roman"/>
+          <w:sz w:val="24"/>
+          <w:szCs w:val="24"/>
+        </w:rPr>
+        <w:t>:</w:t>
+      </w:r>
+    </w:p>
+    <w:p>
+      <w:pPr>
+        <w:ind w:left="1080" w:firstLine="336"/>
+        <w:rPr>
           <w:rStyle w:val="Hyperlink"/>
           <w:rFonts w:ascii="Times New Roman" w:hAnsi="Times New Roman" w:cs="Times New Roman"/>
           <w:sz w:val="24"/>
@@ -16460,6 +16508,14 @@
           <w:lang w:val="en-US"/>
         </w:rPr>
       </w:pPr>
+      <w:r>
+        <w:rPr>
+          <w:rFonts w:ascii="Times New Roman" w:hAnsi="Times New Roman" w:cs="Times New Roman"/>
+          <w:sz w:val="24"/>
+          <w:szCs w:val="24"/>
+        </w:rPr>
+        <w:t>https://github.com/monbrandao/projeto-final</w:t>
+      </w:r>
     </w:p>
     <w:p>
       <w:pPr>
@@ -20582,7 +20638,7 @@
 </file>
 
 <file path=customXml/itemProps1.xml><?xml version="1.0" encoding="utf-8"?>
-<ds:datastoreItem xmlns:ds="http://schemas.openxmlformats.org/officeDocument/2006/customXml" ds:itemID="{DF0629FA-16AF-4C30-94DB-58ACF9D3D5EC}">
+<ds:datastoreItem xmlns:ds="http://schemas.openxmlformats.org/officeDocument/2006/customXml" ds:itemID="{347C861D-D6D4-4201-9F52-FFFCF0900A41}">
   <ds:schemaRefs>
     <ds:schemaRef ds:uri="http://schemas.openxmlformats.org/officeDocument/2006/bibliography"/>
   </ds:schemaRefs>

</xml_diff>